<commit_message>
implementazione modifica iri e relazione
</commit_message>
<xml_diff>
--- a/Relazione.docx
+++ b/Relazione.docx
@@ -153,13 +153,7 @@
         <w:rPr>
           <w:sz w:val="24"/>
         </w:rPr>
-        <w:t xml:space="preserve">WEBVOWL </w:t>
-      </w:r>
-      <w:r>
-        <w:rPr>
-          <w:sz w:val="24"/>
-        </w:rPr>
-        <w:t>è una applicazione web a</w:t>
+        <w:t>WEBVOWL è una applicazione web a</w:t>
       </w:r>
       <w:r>
         <w:rPr>
@@ -837,7 +831,33 @@
         <w:rPr>
           <w:sz w:val="24"/>
         </w:rPr>
-        <w:t xml:space="preserve"> del menu contestuale di default del browser (194-206).</w:t>
+        <w:t xml:space="preserve"> del menu contestuale di default del browser</w:t>
+      </w:r>
+      <w:r>
+        <w:rPr>
+          <w:sz w:val="24"/>
+        </w:rPr>
+        <w:t xml:space="preserve">, integrato </w:t>
+      </w:r>
+      <w:proofErr w:type="spellStart"/>
+      <w:r>
+        <w:rPr>
+          <w:sz w:val="24"/>
+        </w:rPr>
+        <w:t>jQuery</w:t>
+      </w:r>
+      <w:proofErr w:type="spellEnd"/>
+      <w:r>
+        <w:rPr>
+          <w:sz w:val="24"/>
+        </w:rPr>
+        <w:t xml:space="preserve"> e la cattura della posizione del click del mouse</w:t>
+      </w:r>
+      <w:r>
+        <w:rPr>
+          <w:sz w:val="24"/>
+        </w:rPr>
+        <w:t xml:space="preserve"> (194-206).</w:t>
       </w:r>
     </w:p>
     <w:p>
@@ -1108,8 +1128,1173 @@
         </w:rPr>
         <w:t xml:space="preserve"> vari per lo styling della pagina.</w:t>
       </w:r>
+    </w:p>
+    <w:p>
+      <w:pPr>
+        <w:ind w:left="360"/>
+        <w:jc w:val="both"/>
+        <w:rPr>
+          <w:b/>
+          <w:sz w:val="24"/>
+        </w:rPr>
+      </w:pPr>
+      <w:r>
+        <w:rPr>
+          <w:b/>
+          <w:sz w:val="24"/>
+        </w:rPr>
+        <w:t>3.1 Graph.js</w:t>
+      </w:r>
+    </w:p>
+    <w:p>
+      <w:pPr>
+        <w:ind w:left="360"/>
+        <w:rPr>
+          <w:sz w:val="24"/>
+        </w:rPr>
+      </w:pPr>
+      <w:r>
+        <w:rPr>
+          <w:sz w:val="24"/>
+        </w:rPr>
+        <w:t>Lo script</w:t>
+      </w:r>
+      <w:r>
+        <w:rPr>
+          <w:sz w:val="24"/>
+        </w:rPr>
+        <w:t xml:space="preserve"> utilizzato (presente in </w:t>
+      </w:r>
+      <w:proofErr w:type="spellStart"/>
+      <w:r>
+        <w:rPr>
+          <w:sz w:val="24"/>
+        </w:rPr>
+        <w:t>src</w:t>
+      </w:r>
+      <w:proofErr w:type="spellEnd"/>
+      <w:r>
+        <w:rPr>
+          <w:sz w:val="24"/>
+        </w:rPr>
+        <w:t>/</w:t>
+      </w:r>
+      <w:proofErr w:type="spellStart"/>
+      <w:r>
+        <w:rPr>
+          <w:sz w:val="24"/>
+        </w:rPr>
+        <w:t>js</w:t>
+      </w:r>
+      <w:proofErr w:type="spellEnd"/>
+      <w:r>
+        <w:rPr>
+          <w:sz w:val="24"/>
+        </w:rPr>
+        <w:t>), è un plugin per la creazione di menu contestuali ampiamente configurabile e per scopi multipli, chiamato contextMenu.js.</w:t>
+      </w:r>
+      <w:r>
+        <w:rPr>
+          <w:sz w:val="24"/>
+        </w:rPr>
+        <w:t xml:space="preserve"> Per il suo funzionamento si affida alla libreria </w:t>
+      </w:r>
+      <w:proofErr w:type="spellStart"/>
+      <w:r>
+        <w:rPr>
+          <w:sz w:val="24"/>
+        </w:rPr>
+        <w:t>jQuery</w:t>
+      </w:r>
+      <w:proofErr w:type="spellEnd"/>
+      <w:r>
+        <w:rPr>
+          <w:sz w:val="24"/>
+        </w:rPr>
+        <w:t xml:space="preserve"> che è stata importata anch’</w:t>
+      </w:r>
+      <w:r>
+        <w:rPr>
+          <w:sz w:val="24"/>
+        </w:rPr>
+        <w:t xml:space="preserve">essa nel progetto e </w:t>
+      </w:r>
+      <w:r>
+        <w:rPr>
+          <w:sz w:val="24"/>
+        </w:rPr>
+        <w:t>viene esclusivamente utilizzata per il corretto funzionamento dello script menu contestuale.</w:t>
+      </w:r>
+    </w:p>
+    <w:p>
+      <w:pPr>
+        <w:ind w:left="360"/>
+        <w:rPr>
+          <w:sz w:val="24"/>
+        </w:rPr>
+      </w:pPr>
+      <w:r>
+        <w:rPr>
+          <w:sz w:val="24"/>
+        </w:rPr>
+        <w:t>Per quanto riguarda l’integrazione di tale menù all’interno del progetto, all’interno del file graph.js</w:t>
+      </w:r>
+      <w:r>
+        <w:rPr>
+          <w:sz w:val="24"/>
+        </w:rPr>
+        <w:t>,</w:t>
+      </w:r>
+      <w:r>
+        <w:rPr>
+          <w:sz w:val="24"/>
+        </w:rPr>
+        <w:t xml:space="preserve"> che si occupa della gestione del grafo visualizzato, abbiamo individuato la sezione di codice inerente i “click </w:t>
+      </w:r>
+      <w:proofErr w:type="spellStart"/>
+      <w:r>
+        <w:rPr>
+          <w:sz w:val="24"/>
+        </w:rPr>
+        <w:t>listenerer</w:t>
+      </w:r>
+      <w:proofErr w:type="spellEnd"/>
+      <w:r>
+        <w:rPr>
+          <w:sz w:val="24"/>
+        </w:rPr>
+        <w:t>” dei nodi del grafo ed integrato il codice summenzionato.</w:t>
+      </w:r>
+    </w:p>
+    <w:p>
+      <w:pPr>
+        <w:ind w:left="360"/>
+        <w:rPr>
+          <w:sz w:val="24"/>
+        </w:rPr>
+      </w:pPr>
+      <w:r>
+        <w:rPr>
+          <w:sz w:val="24"/>
+        </w:rPr>
+        <w:t>In questo modo è stato possibile abilitare il click del tasto destro sui singoli nodi e far apparir</w:t>
+      </w:r>
+      <w:r>
+        <w:rPr>
+          <w:sz w:val="24"/>
+        </w:rPr>
+        <w:t xml:space="preserve">e il relativo menu contestuale. In particolare, la modifica consiste nell’inserimento di una </w:t>
+      </w:r>
+      <w:r>
+        <w:rPr>
+          <w:sz w:val="24"/>
+        </w:rPr>
+        <w:lastRenderedPageBreak/>
+        <w:t>funzione (</w:t>
+      </w:r>
+      <w:proofErr w:type="spellStart"/>
+      <w:r>
+        <w:rPr>
+          <w:sz w:val="24"/>
+        </w:rPr>
+        <w:t>myContextMenu</w:t>
+      </w:r>
+      <w:proofErr w:type="spellEnd"/>
+      <w:r>
+        <w:rPr>
+          <w:sz w:val="24"/>
+        </w:rPr>
+        <w:t>()) nel cui interno vi è dichiarato un array di oggetti(menu), uno per ogni voce che si vuole visualizzare.</w:t>
+      </w:r>
+    </w:p>
+    <w:p>
+      <w:pPr>
+        <w:ind w:left="360"/>
+        <w:rPr>
+          <w:sz w:val="24"/>
+        </w:rPr>
+      </w:pPr>
+      <w:r>
+        <w:rPr>
+          <w:sz w:val="24"/>
+        </w:rPr>
+        <w:t xml:space="preserve">Ogni oggetto si compone dei campi name, </w:t>
+      </w:r>
+      <w:proofErr w:type="spellStart"/>
+      <w:r>
+        <w:rPr>
+          <w:sz w:val="24"/>
+        </w:rPr>
+        <w:t>title</w:t>
+      </w:r>
+      <w:proofErr w:type="spellEnd"/>
+      <w:r>
+        <w:rPr>
+          <w:sz w:val="24"/>
+        </w:rPr>
+        <w:t xml:space="preserve"> e </w:t>
+      </w:r>
+      <w:proofErr w:type="spellStart"/>
+      <w:r>
+        <w:rPr>
+          <w:sz w:val="24"/>
+        </w:rPr>
+        <w:t>fun</w:t>
+      </w:r>
+      <w:proofErr w:type="spellEnd"/>
+      <w:r>
+        <w:rPr>
+          <w:sz w:val="24"/>
+        </w:rPr>
+        <w:t xml:space="preserve">. Il campo </w:t>
+      </w:r>
+      <w:proofErr w:type="spellStart"/>
+      <w:r>
+        <w:rPr>
+          <w:sz w:val="24"/>
+        </w:rPr>
+        <w:t>fun</w:t>
+      </w:r>
+      <w:proofErr w:type="spellEnd"/>
+      <w:r>
+        <w:rPr>
+          <w:sz w:val="24"/>
+        </w:rPr>
+        <w:t xml:space="preserve"> è stato modellato di modo tale che al click su di esso, venga visualizzata la finestra popup relativa alla modalità </w:t>
+      </w:r>
+      <w:proofErr w:type="spellStart"/>
+      <w:r>
+        <w:rPr>
+          <w:sz w:val="24"/>
+        </w:rPr>
+        <w:t>add</w:t>
+      </w:r>
+      <w:proofErr w:type="spellEnd"/>
+      <w:r>
+        <w:rPr>
+          <w:sz w:val="24"/>
+        </w:rPr>
+        <w:t xml:space="preserve">, </w:t>
+      </w:r>
+      <w:proofErr w:type="spellStart"/>
+      <w:r>
+        <w:rPr>
+          <w:sz w:val="24"/>
+        </w:rPr>
+        <w:t>edit</w:t>
+      </w:r>
+      <w:proofErr w:type="spellEnd"/>
+      <w:r>
+        <w:rPr>
+          <w:sz w:val="24"/>
+        </w:rPr>
+        <w:t xml:space="preserve"> e delete di un nodo.</w:t>
+      </w:r>
+    </w:p>
+    <w:p>
+      <w:pPr>
+        <w:keepNext/>
+        <w:ind w:left="360"/>
+        <w:jc w:val="center"/>
+      </w:pPr>
+      <w:r>
+        <w:rPr>
+          <w:noProof/>
+          <w:lang w:eastAsia="it-IT"/>
+        </w:rPr>
+        <w:drawing>
+          <wp:inline distT="0" distB="0" distL="0" distR="0" wp14:anchorId="1B1531B8" wp14:editId="03876649">
+            <wp:extent cx="3990975" cy="2762250"/>
+            <wp:effectExtent l="0" t="0" r="9525" b="0"/>
+            <wp:docPr id="1" name="Immagine 1"/>
+            <wp:cNvGraphicFramePr>
+              <a:graphicFrameLocks xmlns:a="http://schemas.openxmlformats.org/drawingml/2006/main" noChangeAspect="1"/>
+            </wp:cNvGraphicFramePr>
+            <a:graphic xmlns:a="http://schemas.openxmlformats.org/drawingml/2006/main">
+              <a:graphicData uri="http://schemas.openxmlformats.org/drawingml/2006/picture">
+                <pic:pic xmlns:pic="http://schemas.openxmlformats.org/drawingml/2006/picture">
+                  <pic:nvPicPr>
+                    <pic:cNvPr id="1" name=""/>
+                    <pic:cNvPicPr/>
+                  </pic:nvPicPr>
+                  <pic:blipFill>
+                    <a:blip r:embed="rId5"/>
+                    <a:stretch>
+                      <a:fillRect/>
+                    </a:stretch>
+                  </pic:blipFill>
+                  <pic:spPr>
+                    <a:xfrm>
+                      <a:off x="0" y="0"/>
+                      <a:ext cx="3990975" cy="2762250"/>
+                    </a:xfrm>
+                    <a:prstGeom prst="rect">
+                      <a:avLst/>
+                    </a:prstGeom>
+                  </pic:spPr>
+                </pic:pic>
+              </a:graphicData>
+            </a:graphic>
+          </wp:inline>
+        </w:drawing>
+      </w:r>
+    </w:p>
+    <w:p>
+      <w:pPr>
+        <w:pStyle w:val="Didascalia"/>
+        <w:jc w:val="center"/>
+      </w:pPr>
+      <w:r>
+        <w:t xml:space="preserve">Figura </w:t>
+      </w:r>
+      <w:fldSimple w:instr=" SEQ Figura \* ARABIC ">
+        <w:r>
+          <w:rPr>
+            <w:noProof/>
+          </w:rPr>
+          <w:t>1</w:t>
+        </w:r>
+      </w:fldSimple>
+      <w:r>
+        <w:t>- click destro sul nodo Online Gaming</w:t>
+      </w:r>
+    </w:p>
+    <w:p>
+      <w:pPr>
+        <w:ind w:firstLine="708"/>
+        <w:rPr>
+          <w:b/>
+        </w:rPr>
+      </w:pPr>
+      <w:r>
+        <w:rPr>
+          <w:b/>
+        </w:rPr>
+        <w:t>3.2 App.js</w:t>
+      </w:r>
+    </w:p>
+    <w:p>
+      <w:pPr>
+        <w:jc w:val="both"/>
+      </w:pPr>
+      <w:r>
+        <w:t>Questo script, come detto precedentemente, si occupa dell’inizializzazione della pagina.</w:t>
+      </w:r>
+    </w:p>
+    <w:p>
+      <w:pPr>
+        <w:jc w:val="both"/>
+      </w:pPr>
+      <w:r>
+        <w:t xml:space="preserve">Cosa più importante è il compito di caricare il file JSON, </w:t>
+      </w:r>
+      <w:proofErr w:type="spellStart"/>
+      <w:r>
+        <w:t>parsarlo</w:t>
+      </w:r>
+      <w:proofErr w:type="spellEnd"/>
+      <w:r>
+        <w:t xml:space="preserve"> e validarlo, quindi passarlo alle strutture che si occuperanno della visualizzazione dello stesso. </w:t>
+      </w:r>
+    </w:p>
+    <w:p>
+      <w:pPr>
+        <w:jc w:val="both"/>
+      </w:pPr>
+      <w:r>
+        <w:t xml:space="preserve">Si è reso necessario creare una copia dell’istanza del modulo </w:t>
+      </w:r>
+      <w:proofErr w:type="spellStart"/>
+      <w:r>
+        <w:t>app</w:t>
+      </w:r>
+      <w:proofErr w:type="spellEnd"/>
+      <w:r>
+        <w:t xml:space="preserve"> e l’esternalizzazione della funzione </w:t>
+      </w:r>
+      <w:proofErr w:type="spellStart"/>
+      <w:r>
+        <w:t>loadOntologyFromText</w:t>
+      </w:r>
+      <w:proofErr w:type="spellEnd"/>
+      <w:r>
+        <w:t xml:space="preserve"> </w:t>
+      </w:r>
+      <w:r>
+        <w:t>da richiamarsi all’</w:t>
+      </w:r>
+      <w:r>
+        <w:t xml:space="preserve">interno dei nostri script. Questa necessità è dovuta al fatto che un import del modulo </w:t>
+      </w:r>
+      <w:proofErr w:type="spellStart"/>
+      <w:r>
+        <w:t>app</w:t>
+      </w:r>
+      <w:proofErr w:type="spellEnd"/>
+      <w:r>
+        <w:t xml:space="preserve"> all’interno degli script causava degli import ciclici che causavano degli errori a </w:t>
+      </w:r>
+      <w:proofErr w:type="spellStart"/>
+      <w:r>
+        <w:t>runtime</w:t>
+      </w:r>
+      <w:proofErr w:type="spellEnd"/>
+      <w:r>
+        <w:t>. La funzione</w:t>
+      </w:r>
+      <w:r>
+        <w:t xml:space="preserve"> </w:t>
+      </w:r>
+      <w:proofErr w:type="spellStart"/>
+      <w:r>
+        <w:t>loadOntologyFromText</w:t>
+      </w:r>
+      <w:proofErr w:type="spellEnd"/>
+      <w:r>
+        <w:t xml:space="preserve"> è stata essenziale al fine di caricare, all’interno del sistema, l’ontologia a cui sono state apportate le modifiche effettuate dall’utente. Sfruttando questa funzione è stato possibile ridisegnare il grafo dell’ontologia ad ogni modifica effettuata, evitando che il file venisse salvato e ricaricato manualmente.</w:t>
+      </w:r>
+      <w:r>
+        <w:t xml:space="preserve"> Questa funzione è stata richiamata passando come parametro il </w:t>
+      </w:r>
+      <w:proofErr w:type="spellStart"/>
+      <w:r>
+        <w:t>json</w:t>
+      </w:r>
+      <w:proofErr w:type="spellEnd"/>
+      <w:r>
+        <w:t xml:space="preserve"> aggiornato in formato di testo, in modo tale che il sistema lo validasse e convertisse secondo la propria rappresentazione interna.</w:t>
+      </w:r>
+    </w:p>
+    <w:p>
+      <w:pPr>
+        <w:jc w:val="both"/>
+        <w:rPr>
+          <w:b/>
+        </w:rPr>
+      </w:pPr>
+      <w:r>
+        <w:rPr>
+          <w:b/>
+        </w:rPr>
+        <w:t>3.3 Page.js</w:t>
+      </w:r>
+    </w:p>
+    <w:p>
+      <w:pPr>
+        <w:jc w:val="both"/>
+      </w:pPr>
+      <w:r>
+        <w:t>Script da noi creato che si occupa della creazione della finestra popup in base al click sul menu contestuale.</w:t>
+      </w:r>
+    </w:p>
+    <w:p>
+      <w:pPr>
+        <w:jc w:val="both"/>
+      </w:pPr>
+      <w:r>
+        <w:t>Le voci del menu, come raffigurato in fig.1, sono 3:</w:t>
+      </w:r>
+    </w:p>
+    <w:p>
+      <w:pPr>
+        <w:pStyle w:val="Paragrafoelenco"/>
+        <w:numPr>
+          <w:ilvl w:val="0"/>
+          <w:numId w:val="9"/>
+        </w:numPr>
+        <w:jc w:val="both"/>
+      </w:pPr>
+      <w:proofErr w:type="spellStart"/>
+      <w:r>
+        <w:t>Add</w:t>
+      </w:r>
+      <w:proofErr w:type="spellEnd"/>
+      <w:r>
+        <w:t xml:space="preserve"> </w:t>
+      </w:r>
+      <w:proofErr w:type="spellStart"/>
+      <w:r>
+        <w:t>subClass</w:t>
+      </w:r>
+      <w:proofErr w:type="spellEnd"/>
+      <w:r>
+        <w:t>;</w:t>
+      </w:r>
+    </w:p>
+    <w:p>
+      <w:pPr>
+        <w:pStyle w:val="Paragrafoelenco"/>
+        <w:numPr>
+          <w:ilvl w:val="0"/>
+          <w:numId w:val="9"/>
+        </w:numPr>
+        <w:jc w:val="both"/>
+      </w:pPr>
+      <w:proofErr w:type="spellStart"/>
+      <w:r>
+        <w:t>Edit</w:t>
+      </w:r>
+      <w:proofErr w:type="spellEnd"/>
+      <w:r>
+        <w:t>;</w:t>
+      </w:r>
+    </w:p>
+    <w:p>
+      <w:pPr>
+        <w:pStyle w:val="Paragrafoelenco"/>
+        <w:numPr>
+          <w:ilvl w:val="0"/>
+          <w:numId w:val="9"/>
+        </w:numPr>
+        <w:jc w:val="both"/>
+      </w:pPr>
+      <w:r>
+        <w:t>Delete.</w:t>
+      </w:r>
+    </w:p>
+    <w:p>
+      <w:pPr>
+        <w:spacing w:after="0"/>
+        <w:jc w:val="both"/>
+      </w:pPr>
+      <w:r>
+        <w:lastRenderedPageBreak/>
+        <w:t xml:space="preserve">In base alla voce selezionata la visualizzazione è differente. Selezionando </w:t>
+      </w:r>
+      <w:proofErr w:type="spellStart"/>
+      <w:r>
+        <w:t>add</w:t>
+      </w:r>
+      <w:proofErr w:type="spellEnd"/>
+      <w:r>
+        <w:t xml:space="preserve"> </w:t>
+      </w:r>
+      <w:proofErr w:type="spellStart"/>
+      <w:r>
+        <w:t>subClass</w:t>
+      </w:r>
+      <w:proofErr w:type="spellEnd"/>
+      <w:r>
+        <w:t xml:space="preserve"> si abilita la modalità </w:t>
+      </w:r>
+      <w:proofErr w:type="spellStart"/>
+      <w:r>
+        <w:t>insert</w:t>
+      </w:r>
+      <w:proofErr w:type="spellEnd"/>
+      <w:r>
+        <w:t xml:space="preserve"> di un nuovo nodo (di default figlio del nodo su cui si è cliccato). Viene visualizzato l’id del nuovo nodo che si sta creando mostrando all’utente il </w:t>
+      </w:r>
+      <w:proofErr w:type="spellStart"/>
+      <w:r>
+        <w:t>form</w:t>
+      </w:r>
+      <w:proofErr w:type="spellEnd"/>
+      <w:r>
+        <w:t xml:space="preserve"> da popolare con i dati relativi al nodo. </w:t>
+      </w:r>
+    </w:p>
+    <w:p>
+      <w:pPr>
+        <w:spacing w:after="0"/>
+        <w:jc w:val="both"/>
+      </w:pPr>
+      <w:r>
+        <w:t xml:space="preserve">Selezionando, invece, la voce </w:t>
+      </w:r>
+      <w:proofErr w:type="spellStart"/>
+      <w:r>
+        <w:t>edit</w:t>
+      </w:r>
+      <w:proofErr w:type="spellEnd"/>
+      <w:r>
+        <w:t>, innanzitutto vengono reperite tutte le informazioni sul nodo selezionato (</w:t>
+      </w:r>
+      <w:proofErr w:type="spellStart"/>
+      <w:r>
+        <w:t>myparser</w:t>
+      </w:r>
+      <w:proofErr w:type="spellEnd"/>
+      <w:r>
+        <w:t xml:space="preserve">) e quindi visualizzate in un </w:t>
+      </w:r>
+      <w:proofErr w:type="spellStart"/>
+      <w:r>
+        <w:t>form</w:t>
+      </w:r>
+      <w:proofErr w:type="spellEnd"/>
+      <w:r>
+        <w:t xml:space="preserve"> identico a quello dell’inserimento, mentre selezionando delete, viene caricato una finestra popup che ci permette di eliminare il nodo selezionato.</w:t>
+      </w:r>
+    </w:p>
+    <w:p>
+      <w:pPr>
+        <w:spacing w:after="0"/>
+        <w:jc w:val="both"/>
+      </w:pPr>
+    </w:p>
+    <w:p>
+      <w:pPr>
+        <w:spacing w:after="0"/>
+        <w:jc w:val="both"/>
+      </w:pPr>
+      <w:r>
+        <w:t xml:space="preserve">Ebbene specificare che, data la natura di </w:t>
+      </w:r>
+      <w:proofErr w:type="spellStart"/>
+      <w:r>
+        <w:t>webvowl</w:t>
+      </w:r>
+      <w:proofErr w:type="spellEnd"/>
+      <w:r>
+        <w:t xml:space="preserve"> orientata alla sola visualizzazione, in caso di nodi equivalenti, questi ultimi vengono rappresentati come un unico nodo e viene meno la possibilità di cliccare sul singolo nodo equivalente.</w:t>
+      </w:r>
+    </w:p>
+    <w:p>
+      <w:pPr>
+        <w:keepNext/>
+        <w:spacing w:after="0"/>
+        <w:jc w:val="center"/>
+      </w:pPr>
+      <w:r>
+        <w:rPr>
+          <w:noProof/>
+          <w:lang w:eastAsia="it-IT"/>
+        </w:rPr>
+        <w:drawing>
+          <wp:inline distT="0" distB="0" distL="0" distR="0" wp14:anchorId="297DB3B0" wp14:editId="387C97B3">
+            <wp:extent cx="2847975" cy="1781175"/>
+            <wp:effectExtent l="0" t="0" r="9525" b="9525"/>
+            <wp:docPr id="2" name="Immagine 2"/>
+            <wp:cNvGraphicFramePr>
+              <a:graphicFrameLocks xmlns:a="http://schemas.openxmlformats.org/drawingml/2006/main" noChangeAspect="1"/>
+            </wp:cNvGraphicFramePr>
+            <a:graphic xmlns:a="http://schemas.openxmlformats.org/drawingml/2006/main">
+              <a:graphicData uri="http://schemas.openxmlformats.org/drawingml/2006/picture">
+                <pic:pic xmlns:pic="http://schemas.openxmlformats.org/drawingml/2006/picture">
+                  <pic:nvPicPr>
+                    <pic:cNvPr id="1" name=""/>
+                    <pic:cNvPicPr/>
+                  </pic:nvPicPr>
+                  <pic:blipFill>
+                    <a:blip r:embed="rId6"/>
+                    <a:stretch>
+                      <a:fillRect/>
+                    </a:stretch>
+                  </pic:blipFill>
+                  <pic:spPr>
+                    <a:xfrm>
+                      <a:off x="0" y="0"/>
+                      <a:ext cx="2847975" cy="1781175"/>
+                    </a:xfrm>
+                    <a:prstGeom prst="rect">
+                      <a:avLst/>
+                    </a:prstGeom>
+                  </pic:spPr>
+                </pic:pic>
+              </a:graphicData>
+            </a:graphic>
+          </wp:inline>
+        </w:drawing>
+      </w:r>
+    </w:p>
+    <w:p>
+      <w:pPr>
+        <w:pStyle w:val="Didascalia"/>
+        <w:jc w:val="center"/>
+      </w:pPr>
+      <w:r>
+        <w:t xml:space="preserve">Figura </w:t>
+      </w:r>
+      <w:fldSimple w:instr=" SEQ Figura \* ARABIC ">
+        <w:r>
+          <w:rPr>
+            <w:noProof/>
+          </w:rPr>
+          <w:t>2</w:t>
+        </w:r>
+      </w:fldSimple>
+      <w:r>
+        <w:t>- rappresentazione grafica di due nodi equivalenti</w:t>
+      </w:r>
+    </w:p>
+    <w:p>
+      <w:r>
+        <w:t xml:space="preserve">Come è possibile vedere in figura due, il nodo </w:t>
+      </w:r>
+      <w:proofErr w:type="spellStart"/>
+      <w:r>
+        <w:t>Document</w:t>
+      </w:r>
+      <w:proofErr w:type="spellEnd"/>
+      <w:r>
+        <w:t xml:space="preserve"> è equivalente al nodo </w:t>
+      </w:r>
+      <w:proofErr w:type="spellStart"/>
+      <w:r>
+        <w:t>CreativeWork</w:t>
+      </w:r>
+      <w:proofErr w:type="spellEnd"/>
+      <w:r>
+        <w:t xml:space="preserve">. Cliccando su tale nodo vengono reperite le sole informazioni del nodo </w:t>
+      </w:r>
+      <w:proofErr w:type="spellStart"/>
+      <w:r>
+        <w:t>Document</w:t>
+      </w:r>
+      <w:proofErr w:type="spellEnd"/>
+      <w:r>
+        <w:t xml:space="preserve"> rendendo impossibile, di fatto, editare e cancellare direttamente </w:t>
+      </w:r>
+      <w:proofErr w:type="spellStart"/>
+      <w:r>
+        <w:t>CreativeWork</w:t>
+      </w:r>
+      <w:proofErr w:type="spellEnd"/>
+      <w:r>
+        <w:t>.</w:t>
+      </w:r>
+    </w:p>
+    <w:p>
+      <w:r>
+        <w:t xml:space="preserve">Per poter operare su </w:t>
+      </w:r>
+      <w:proofErr w:type="spellStart"/>
+      <w:r>
+        <w:t>CreativeWork</w:t>
+      </w:r>
+      <w:proofErr w:type="spellEnd"/>
+      <w:r>
+        <w:t xml:space="preserve"> sarebbe stato necessario dapprima scindere la relazione di equivalenza </w:t>
+      </w:r>
+      <w:r>
+        <w:t>(</w:t>
+      </w:r>
+      <w:r>
+        <w:t>in modo tale che fossero rappresentati come singoli nodi) e quindi operare sul nodo di interesse.</w:t>
+      </w:r>
+    </w:p>
+    <w:p>
+      <w:r>
+        <w:t xml:space="preserve">Per ovviare a questa inconvenienza, all’interno dello script page, viene dapprima analizzato il nodo e, se in modalità di editing o cancellazione, si è in presenza di un nodo che abbia equivalenze verrà mostrata una </w:t>
+      </w:r>
+      <w:proofErr w:type="spellStart"/>
+      <w:r>
+        <w:t>select</w:t>
+      </w:r>
+      <w:proofErr w:type="spellEnd"/>
+      <w:r>
+        <w:t xml:space="preserve"> che permetta all’utente di specificare il nodo su cui operare(fig.3-4).</w:t>
+      </w:r>
+    </w:p>
+    <w:p/>
+    <w:p>
+      <w:pPr>
+        <w:keepNext/>
+        <w:jc w:val="center"/>
+      </w:pPr>
+      <w:r>
+        <w:rPr>
+          <w:noProof/>
+          <w:lang w:eastAsia="it-IT"/>
+        </w:rPr>
+        <w:drawing>
+          <wp:inline distT="0" distB="0" distL="0" distR="0" wp14:anchorId="2BDB286B" wp14:editId="0DFFC1C5">
+            <wp:extent cx="4076700" cy="981075"/>
+            <wp:effectExtent l="0" t="0" r="0" b="9525"/>
+            <wp:docPr id="4" name="Immagine 4"/>
+            <wp:cNvGraphicFramePr>
+              <a:graphicFrameLocks xmlns:a="http://schemas.openxmlformats.org/drawingml/2006/main" noChangeAspect="1"/>
+            </wp:cNvGraphicFramePr>
+            <a:graphic xmlns:a="http://schemas.openxmlformats.org/drawingml/2006/main">
+              <a:graphicData uri="http://schemas.openxmlformats.org/drawingml/2006/picture">
+                <pic:pic xmlns:pic="http://schemas.openxmlformats.org/drawingml/2006/picture">
+                  <pic:nvPicPr>
+                    <pic:cNvPr id="1" name=""/>
+                    <pic:cNvPicPr/>
+                  </pic:nvPicPr>
+                  <pic:blipFill>
+                    <a:blip r:embed="rId7"/>
+                    <a:stretch>
+                      <a:fillRect/>
+                    </a:stretch>
+                  </pic:blipFill>
+                  <pic:spPr>
+                    <a:xfrm>
+                      <a:off x="0" y="0"/>
+                      <a:ext cx="4076700" cy="981075"/>
+                    </a:xfrm>
+                    <a:prstGeom prst="rect">
+                      <a:avLst/>
+                    </a:prstGeom>
+                  </pic:spPr>
+                </pic:pic>
+              </a:graphicData>
+            </a:graphic>
+          </wp:inline>
+        </w:drawing>
+      </w:r>
+    </w:p>
+    <w:p>
+      <w:pPr>
+        <w:keepNext/>
+        <w:jc w:val="center"/>
+      </w:pPr>
+      <w:r>
+        <w:rPr>
+          <w:noProof/>
+          <w:lang w:eastAsia="it-IT"/>
+        </w:rPr>
+        <w:drawing>
+          <wp:inline distT="0" distB="0" distL="0" distR="0" wp14:anchorId="49148AC3" wp14:editId="600AC8EA">
+            <wp:extent cx="4236720" cy="1619431"/>
+            <wp:effectExtent l="0" t="0" r="0" b="0"/>
+            <wp:docPr id="5" name="Immagine 5"/>
+            <wp:cNvGraphicFramePr>
+              <a:graphicFrameLocks xmlns:a="http://schemas.openxmlformats.org/drawingml/2006/main" noChangeAspect="1"/>
+            </wp:cNvGraphicFramePr>
+            <a:graphic xmlns:a="http://schemas.openxmlformats.org/drawingml/2006/main">
+              <a:graphicData uri="http://schemas.openxmlformats.org/drawingml/2006/picture">
+                <pic:pic xmlns:pic="http://schemas.openxmlformats.org/drawingml/2006/picture">
+                  <pic:nvPicPr>
+                    <pic:cNvPr id="1" name=""/>
+                    <pic:cNvPicPr/>
+                  </pic:nvPicPr>
+                  <pic:blipFill>
+                    <a:blip r:embed="rId8"/>
+                    <a:stretch>
+                      <a:fillRect/>
+                    </a:stretch>
+                  </pic:blipFill>
+                  <pic:spPr>
+                    <a:xfrm>
+                      <a:off x="0" y="0"/>
+                      <a:ext cx="4346902" cy="1661547"/>
+                    </a:xfrm>
+                    <a:prstGeom prst="rect">
+                      <a:avLst/>
+                    </a:prstGeom>
+                  </pic:spPr>
+                </pic:pic>
+              </a:graphicData>
+            </a:graphic>
+          </wp:inline>
+        </w:drawing>
+      </w:r>
+    </w:p>
+    <w:p>
+      <w:pPr>
+        <w:pStyle w:val="Didascalia"/>
+        <w:jc w:val="center"/>
+      </w:pPr>
+      <w:r>
+        <w:t xml:space="preserve">Figura </w:t>
+      </w:r>
+      <w:fldSimple w:instr=" SEQ Figura \* ARABIC ">
+        <w:r>
+          <w:rPr>
+            <w:noProof/>
+          </w:rPr>
+          <w:t>3</w:t>
+        </w:r>
+      </w:fldSimple>
+      <w:r>
+        <w:t>- Selezione del nodo da eliminare e modificare</w:t>
+      </w:r>
+    </w:p>
+    <w:p>
+      <w:pPr>
+        <w:ind w:firstLine="708"/>
+        <w:rPr>
+          <w:b/>
+        </w:rPr>
+      </w:pPr>
+      <w:r>
+        <w:rPr>
+          <w:b/>
+        </w:rPr>
+        <w:lastRenderedPageBreak/>
+        <w:t>3.3.1 Rappresentazione dei dati</w:t>
+      </w:r>
+      <w:r>
+        <w:rPr>
+          <w:b/>
+        </w:rPr>
+        <w:t xml:space="preserve"> all’utente</w:t>
+      </w:r>
+    </w:p>
+    <w:p>
+      <w:pPr>
+        <w:ind w:firstLine="708"/>
+      </w:pPr>
+      <w:r>
+        <w:t xml:space="preserve">Come è possibile vedere in figura 3 sì è scelto di rappresentare all’utente i nodi dell’ontologia nel formato </w:t>
+      </w:r>
+      <w:r>
+        <w:rPr>
+          <w:i/>
+        </w:rPr>
+        <w:t xml:space="preserve">Name : </w:t>
+      </w:r>
+      <w:proofErr w:type="spellStart"/>
+      <w:r>
+        <w:rPr>
+          <w:i/>
+        </w:rPr>
+        <w:t>Type</w:t>
+      </w:r>
+      <w:proofErr w:type="spellEnd"/>
+      <w:r>
+        <w:rPr>
+          <w:i/>
+        </w:rPr>
+        <w:t xml:space="preserve"> : ID </w:t>
+      </w:r>
+      <w:r>
+        <w:t>dove:</w:t>
+      </w:r>
+    </w:p>
+    <w:p>
+      <w:pPr>
+        <w:pStyle w:val="Paragrafoelenco"/>
+        <w:numPr>
+          <w:ilvl w:val="0"/>
+          <w:numId w:val="10"/>
+        </w:numPr>
+      </w:pPr>
+      <w:r>
+        <w:t>Name: è il nome</w:t>
+      </w:r>
+      <w:r>
+        <w:t xml:space="preserve"> nel linguaggio corrente per il nodo selezionato;</w:t>
+      </w:r>
+    </w:p>
+    <w:p>
+      <w:pPr>
+        <w:pStyle w:val="Paragrafoelenco"/>
+        <w:numPr>
+          <w:ilvl w:val="0"/>
+          <w:numId w:val="10"/>
+        </w:numPr>
+      </w:pPr>
+      <w:proofErr w:type="spellStart"/>
+      <w:r>
+        <w:t>Type</w:t>
+      </w:r>
+      <w:proofErr w:type="spellEnd"/>
+      <w:r>
+        <w:t xml:space="preserve">: è il tipo </w:t>
+      </w:r>
+      <w:proofErr w:type="spellStart"/>
+      <w:r>
+        <w:t>owl</w:t>
+      </w:r>
+      <w:proofErr w:type="spellEnd"/>
+      <w:r>
+        <w:t xml:space="preserve"> del nodo selezionato;</w:t>
+      </w:r>
+    </w:p>
+    <w:p>
+      <w:pPr>
+        <w:pStyle w:val="Paragrafoelenco"/>
+        <w:numPr>
+          <w:ilvl w:val="0"/>
+          <w:numId w:val="10"/>
+        </w:numPr>
+      </w:pPr>
+      <w:r>
+        <w:t>Id: numero identificativo univoco del nodo selezionato all’interno del JSON.</w:t>
+      </w:r>
+    </w:p>
+    <w:p>
+      <w:pPr>
+        <w:spacing w:after="0"/>
+      </w:pPr>
+      <w:r>
+        <w:t xml:space="preserve">La scelta di questa rappresentazione è stata fatta per distinguere nodi con lo stesso nome ma con iri differenti (avranno id differenti, vedi nodo </w:t>
+      </w:r>
+      <w:proofErr w:type="spellStart"/>
+      <w:r>
+        <w:t>Person</w:t>
+      </w:r>
+      <w:proofErr w:type="spellEnd"/>
+      <w:r>
+        <w:t xml:space="preserve"> in </w:t>
+      </w:r>
+      <w:proofErr w:type="spellStart"/>
+      <w:r>
+        <w:t>foaf</w:t>
+      </w:r>
+      <w:proofErr w:type="spellEnd"/>
+      <w:r>
+        <w:t>).</w:t>
+      </w:r>
+      <w:r>
+        <w:t xml:space="preserve"> Come ulteriore supporto all’utente nell’identificazione del nodo corretto si è riutilizzata la features di highlight </w:t>
+      </w:r>
+      <w:proofErr w:type="spellStart"/>
+      <w:r>
+        <w:t>node</w:t>
+      </w:r>
+      <w:proofErr w:type="spellEnd"/>
+      <w:r>
+        <w:t xml:space="preserve"> già presente in </w:t>
+      </w:r>
+      <w:proofErr w:type="spellStart"/>
+      <w:r>
+        <w:t>graph</w:t>
+      </w:r>
+      <w:proofErr w:type="spellEnd"/>
+      <w:r>
+        <w:t>.</w:t>
+      </w:r>
+    </w:p>
+    <w:p>
+      <w:pPr>
+        <w:spacing w:after="0"/>
+      </w:pPr>
+      <w:r>
+        <w:t>In questo modo, durante la selezione di un nodo</w:t>
+      </w:r>
+      <w:r>
+        <w:t xml:space="preserve"> </w:t>
+      </w:r>
+      <w:r>
+        <w:t>e</w:t>
+      </w:r>
+      <w:r>
+        <w:t>sso verrà cerchiato in rosso nel grafo.</w:t>
+      </w:r>
+    </w:p>
+    <w:p>
+      <w:pPr>
+        <w:spacing w:after="0"/>
+      </w:pPr>
+    </w:p>
+    <w:p>
+      <w:pPr>
+        <w:spacing w:after="0"/>
+      </w:pPr>
+      <w:r>
+        <w:t xml:space="preserve">4 My </w:t>
+      </w:r>
+      <w:proofErr w:type="spellStart"/>
+      <w:r>
+        <w:t>parser</w:t>
+      </w:r>
+      <w:proofErr w:type="spellEnd"/>
+    </w:p>
+    <w:p>
+      <w:pPr>
+        <w:spacing w:after="0"/>
+      </w:pPr>
+    </w:p>
+    <w:p>
+      <w:pPr>
+        <w:spacing w:after="0"/>
+      </w:pPr>
+      <w:r>
+        <w:t>4.1 strutture dati</w:t>
+      </w:r>
+    </w:p>
+    <w:p>
+      <w:pPr>
+        <w:spacing w:after="0"/>
+      </w:pPr>
+      <w:r>
+        <w:t>4.2 funzioni varie</w:t>
+      </w:r>
+    </w:p>
+    <w:p>
+      <w:pPr>
+        <w:spacing w:after="0"/>
+      </w:pPr>
+      <w:r>
+        <w:t xml:space="preserve">4.3 </w:t>
+      </w:r>
+      <w:proofErr w:type="spellStart"/>
+      <w:r>
+        <w:t>insert</w:t>
+      </w:r>
+      <w:proofErr w:type="spellEnd"/>
+    </w:p>
+    <w:p>
+      <w:pPr>
+        <w:spacing w:after="0"/>
+      </w:pPr>
+      <w:r>
+        <w:t xml:space="preserve">4.4 </w:t>
+      </w:r>
+      <w:proofErr w:type="spellStart"/>
+      <w:r>
+        <w:t>edit</w:t>
+      </w:r>
+      <w:proofErr w:type="spellEnd"/>
+    </w:p>
+    <w:p>
+      <w:pPr>
+        <w:spacing w:after="0"/>
+      </w:pPr>
+      <w:r>
+        <w:t>4.5 delete</w:t>
+      </w:r>
+    </w:p>
+    <w:p>
+      <w:pPr>
+        <w:spacing w:after="0"/>
+      </w:pPr>
+      <w:r>
+        <w:t>4.6 read</w:t>
+      </w:r>
       <w:bookmarkStart w:id="0" w:name="_GoBack"/>
       <w:bookmarkEnd w:id="0"/>
+    </w:p>
+    <w:p>
+      <w:pPr>
+        <w:spacing w:after="0"/>
+      </w:pPr>
+    </w:p>
+    <w:p>
+      <w:pPr>
+        <w:spacing w:after="0"/>
+      </w:pPr>
+      <w:r>
+        <w:t xml:space="preserve">3.3.2 </w:t>
+      </w:r>
+      <w:proofErr w:type="spellStart"/>
+      <w:r>
+        <w:t>Rsottoparagrafo</w:t>
+      </w:r>
+      <w:proofErr w:type="spellEnd"/>
+      <w:r>
+        <w:t xml:space="preserve"> di </w:t>
+      </w:r>
+      <w:proofErr w:type="spellStart"/>
+      <w:r>
+        <w:t>myparser</w:t>
+      </w:r>
+      <w:proofErr w:type="spellEnd"/>
+    </w:p>
+    <w:p>
+      <w:pPr>
+        <w:spacing w:after="0"/>
+      </w:pPr>
+    </w:p>
+    <w:p>
+      <w:pPr>
+        <w:spacing w:after="0"/>
+      </w:pPr>
+      <w:r>
+        <w:t xml:space="preserve">Diciamo che la rappresentazione interna di web </w:t>
+      </w:r>
+      <w:proofErr w:type="spellStart"/>
+      <w:r>
+        <w:t>owl</w:t>
+      </w:r>
+      <w:proofErr w:type="spellEnd"/>
+      <w:r>
+        <w:t xml:space="preserve"> era spuria ed inadatta alla modifica e parliamo delle nostre strutture e come si è operato</w:t>
+      </w:r>
     </w:p>
     <w:sectPr>
       <w:pgSz w:w="11906" w:h="16838"/>
@@ -1126,7 +2311,7 @@
   <w:abstractNum w:abstractNumId="0" w15:restartNumberingAfterBreak="0">
     <w:nsid w:val="101F1FAE"/>
     <w:multiLevelType w:val="hybridMultilevel"/>
-    <w:tmpl w:val="6AFE16A2"/>
+    <w:tmpl w:val="656EC948"/>
     <w:lvl w:ilvl="0" w:tplc="04100001">
       <w:start w:val="1"/>
       <w:numFmt w:val="bullet"/>
@@ -1139,7 +2324,7 @@
         <w:rFonts w:ascii="Symbol" w:hAnsi="Symbol" w:hint="default"/>
       </w:rPr>
     </w:lvl>
-    <w:lvl w:ilvl="1" w:tplc="04100003" w:tentative="1">
+    <w:lvl w:ilvl="1" w:tplc="04100003">
       <w:start w:val="1"/>
       <w:numFmt w:val="bullet"/>
       <w:lvlText w:val="o"/>
@@ -1237,6 +2422,404 @@
     </w:lvl>
   </w:abstractNum>
   <w:abstractNum w:abstractNumId="1" w15:restartNumberingAfterBreak="0">
+    <w:nsid w:val="18CA311E"/>
+    <w:multiLevelType w:val="hybridMultilevel"/>
+    <w:tmpl w:val="37DEBBE8"/>
+    <w:lvl w:ilvl="0" w:tplc="04100001">
+      <w:start w:val="1"/>
+      <w:numFmt w:val="bullet"/>
+      <w:lvlText w:val=""/>
+      <w:lvlJc w:val="left"/>
+      <w:pPr>
+        <w:ind w:left="1428" w:hanging="360"/>
+      </w:pPr>
+      <w:rPr>
+        <w:rFonts w:ascii="Symbol" w:hAnsi="Symbol" w:hint="default"/>
+      </w:rPr>
+    </w:lvl>
+    <w:lvl w:ilvl="1" w:tplc="04100003" w:tentative="1">
+      <w:start w:val="1"/>
+      <w:numFmt w:val="bullet"/>
+      <w:lvlText w:val="o"/>
+      <w:lvlJc w:val="left"/>
+      <w:pPr>
+        <w:ind w:left="2148" w:hanging="360"/>
+      </w:pPr>
+      <w:rPr>
+        <w:rFonts w:ascii="Courier New" w:hAnsi="Courier New" w:cs="Courier New" w:hint="default"/>
+      </w:rPr>
+    </w:lvl>
+    <w:lvl w:ilvl="2" w:tplc="04100005" w:tentative="1">
+      <w:start w:val="1"/>
+      <w:numFmt w:val="bullet"/>
+      <w:lvlText w:val=""/>
+      <w:lvlJc w:val="left"/>
+      <w:pPr>
+        <w:ind w:left="2868" w:hanging="360"/>
+      </w:pPr>
+      <w:rPr>
+        <w:rFonts w:ascii="Wingdings" w:hAnsi="Wingdings" w:hint="default"/>
+      </w:rPr>
+    </w:lvl>
+    <w:lvl w:ilvl="3" w:tplc="04100001" w:tentative="1">
+      <w:start w:val="1"/>
+      <w:numFmt w:val="bullet"/>
+      <w:lvlText w:val=""/>
+      <w:lvlJc w:val="left"/>
+      <w:pPr>
+        <w:ind w:left="3588" w:hanging="360"/>
+      </w:pPr>
+      <w:rPr>
+        <w:rFonts w:ascii="Symbol" w:hAnsi="Symbol" w:hint="default"/>
+      </w:rPr>
+    </w:lvl>
+    <w:lvl w:ilvl="4" w:tplc="04100003" w:tentative="1">
+      <w:start w:val="1"/>
+      <w:numFmt w:val="bullet"/>
+      <w:lvlText w:val="o"/>
+      <w:lvlJc w:val="left"/>
+      <w:pPr>
+        <w:ind w:left="4308" w:hanging="360"/>
+      </w:pPr>
+      <w:rPr>
+        <w:rFonts w:ascii="Courier New" w:hAnsi="Courier New" w:cs="Courier New" w:hint="default"/>
+      </w:rPr>
+    </w:lvl>
+    <w:lvl w:ilvl="5" w:tplc="04100005" w:tentative="1">
+      <w:start w:val="1"/>
+      <w:numFmt w:val="bullet"/>
+      <w:lvlText w:val=""/>
+      <w:lvlJc w:val="left"/>
+      <w:pPr>
+        <w:ind w:left="5028" w:hanging="360"/>
+      </w:pPr>
+      <w:rPr>
+        <w:rFonts w:ascii="Wingdings" w:hAnsi="Wingdings" w:hint="default"/>
+      </w:rPr>
+    </w:lvl>
+    <w:lvl w:ilvl="6" w:tplc="04100001" w:tentative="1">
+      <w:start w:val="1"/>
+      <w:numFmt w:val="bullet"/>
+      <w:lvlText w:val=""/>
+      <w:lvlJc w:val="left"/>
+      <w:pPr>
+        <w:ind w:left="5748" w:hanging="360"/>
+      </w:pPr>
+      <w:rPr>
+        <w:rFonts w:ascii="Symbol" w:hAnsi="Symbol" w:hint="default"/>
+      </w:rPr>
+    </w:lvl>
+    <w:lvl w:ilvl="7" w:tplc="04100003" w:tentative="1">
+      <w:start w:val="1"/>
+      <w:numFmt w:val="bullet"/>
+      <w:lvlText w:val="o"/>
+      <w:lvlJc w:val="left"/>
+      <w:pPr>
+        <w:ind w:left="6468" w:hanging="360"/>
+      </w:pPr>
+      <w:rPr>
+        <w:rFonts w:ascii="Courier New" w:hAnsi="Courier New" w:cs="Courier New" w:hint="default"/>
+      </w:rPr>
+    </w:lvl>
+    <w:lvl w:ilvl="8" w:tplc="04100005" w:tentative="1">
+      <w:start w:val="1"/>
+      <w:numFmt w:val="bullet"/>
+      <w:lvlText w:val=""/>
+      <w:lvlJc w:val="left"/>
+      <w:pPr>
+        <w:ind w:left="7188" w:hanging="360"/>
+      </w:pPr>
+      <w:rPr>
+        <w:rFonts w:ascii="Wingdings" w:hAnsi="Wingdings" w:hint="default"/>
+      </w:rPr>
+    </w:lvl>
+  </w:abstractNum>
+  <w:abstractNum w:abstractNumId="2" w15:restartNumberingAfterBreak="0">
+    <w:nsid w:val="24354797"/>
+    <w:multiLevelType w:val="hybridMultilevel"/>
+    <w:tmpl w:val="523C2364"/>
+    <w:lvl w:ilvl="0" w:tplc="0410000F">
+      <w:start w:val="1"/>
+      <w:numFmt w:val="decimal"/>
+      <w:lvlText w:val="%1."/>
+      <w:lvlJc w:val="left"/>
+      <w:pPr>
+        <w:ind w:left="1080" w:hanging="360"/>
+      </w:pPr>
+    </w:lvl>
+    <w:lvl w:ilvl="1" w:tplc="04100019" w:tentative="1">
+      <w:start w:val="1"/>
+      <w:numFmt w:val="lowerLetter"/>
+      <w:lvlText w:val="%2."/>
+      <w:lvlJc w:val="left"/>
+      <w:pPr>
+        <w:ind w:left="1800" w:hanging="360"/>
+      </w:pPr>
+    </w:lvl>
+    <w:lvl w:ilvl="2" w:tplc="0410001B" w:tentative="1">
+      <w:start w:val="1"/>
+      <w:numFmt w:val="lowerRoman"/>
+      <w:lvlText w:val="%3."/>
+      <w:lvlJc w:val="right"/>
+      <w:pPr>
+        <w:ind w:left="2520" w:hanging="180"/>
+      </w:pPr>
+    </w:lvl>
+    <w:lvl w:ilvl="3" w:tplc="0410000F" w:tentative="1">
+      <w:start w:val="1"/>
+      <w:numFmt w:val="decimal"/>
+      <w:lvlText w:val="%4."/>
+      <w:lvlJc w:val="left"/>
+      <w:pPr>
+        <w:ind w:left="3240" w:hanging="360"/>
+      </w:pPr>
+    </w:lvl>
+    <w:lvl w:ilvl="4" w:tplc="04100019" w:tentative="1">
+      <w:start w:val="1"/>
+      <w:numFmt w:val="lowerLetter"/>
+      <w:lvlText w:val="%5."/>
+      <w:lvlJc w:val="left"/>
+      <w:pPr>
+        <w:ind w:left="3960" w:hanging="360"/>
+      </w:pPr>
+    </w:lvl>
+    <w:lvl w:ilvl="5" w:tplc="0410001B" w:tentative="1">
+      <w:start w:val="1"/>
+      <w:numFmt w:val="lowerRoman"/>
+      <w:lvlText w:val="%6."/>
+      <w:lvlJc w:val="right"/>
+      <w:pPr>
+        <w:ind w:left="4680" w:hanging="180"/>
+      </w:pPr>
+    </w:lvl>
+    <w:lvl w:ilvl="6" w:tplc="0410000F" w:tentative="1">
+      <w:start w:val="1"/>
+      <w:numFmt w:val="decimal"/>
+      <w:lvlText w:val="%7."/>
+      <w:lvlJc w:val="left"/>
+      <w:pPr>
+        <w:ind w:left="5400" w:hanging="360"/>
+      </w:pPr>
+    </w:lvl>
+    <w:lvl w:ilvl="7" w:tplc="04100019" w:tentative="1">
+      <w:start w:val="1"/>
+      <w:numFmt w:val="lowerLetter"/>
+      <w:lvlText w:val="%8."/>
+      <w:lvlJc w:val="left"/>
+      <w:pPr>
+        <w:ind w:left="6120" w:hanging="360"/>
+      </w:pPr>
+    </w:lvl>
+    <w:lvl w:ilvl="8" w:tplc="0410001B" w:tentative="1">
+      <w:start w:val="1"/>
+      <w:numFmt w:val="lowerRoman"/>
+      <w:lvlText w:val="%9."/>
+      <w:lvlJc w:val="right"/>
+      <w:pPr>
+        <w:ind w:left="6840" w:hanging="180"/>
+      </w:pPr>
+    </w:lvl>
+  </w:abstractNum>
+  <w:abstractNum w:abstractNumId="3" w15:restartNumberingAfterBreak="0">
+    <w:nsid w:val="2B4830C4"/>
+    <w:multiLevelType w:val="hybridMultilevel"/>
+    <w:tmpl w:val="1C043AE4"/>
+    <w:lvl w:ilvl="0" w:tplc="04100001">
+      <w:start w:val="1"/>
+      <w:numFmt w:val="bullet"/>
+      <w:lvlText w:val=""/>
+      <w:lvlJc w:val="left"/>
+      <w:pPr>
+        <w:ind w:left="720" w:hanging="360"/>
+      </w:pPr>
+      <w:rPr>
+        <w:rFonts w:ascii="Symbol" w:hAnsi="Symbol" w:hint="default"/>
+      </w:rPr>
+    </w:lvl>
+    <w:lvl w:ilvl="1" w:tplc="04100003" w:tentative="1">
+      <w:start w:val="1"/>
+      <w:numFmt w:val="bullet"/>
+      <w:lvlText w:val="o"/>
+      <w:lvlJc w:val="left"/>
+      <w:pPr>
+        <w:ind w:left="1440" w:hanging="360"/>
+      </w:pPr>
+      <w:rPr>
+        <w:rFonts w:ascii="Courier New" w:hAnsi="Courier New" w:cs="Courier New" w:hint="default"/>
+      </w:rPr>
+    </w:lvl>
+    <w:lvl w:ilvl="2" w:tplc="04100005" w:tentative="1">
+      <w:start w:val="1"/>
+      <w:numFmt w:val="bullet"/>
+      <w:lvlText w:val=""/>
+      <w:lvlJc w:val="left"/>
+      <w:pPr>
+        <w:ind w:left="2160" w:hanging="360"/>
+      </w:pPr>
+      <w:rPr>
+        <w:rFonts w:ascii="Wingdings" w:hAnsi="Wingdings" w:hint="default"/>
+      </w:rPr>
+    </w:lvl>
+    <w:lvl w:ilvl="3" w:tplc="04100001" w:tentative="1">
+      <w:start w:val="1"/>
+      <w:numFmt w:val="bullet"/>
+      <w:lvlText w:val=""/>
+      <w:lvlJc w:val="left"/>
+      <w:pPr>
+        <w:ind w:left="2880" w:hanging="360"/>
+      </w:pPr>
+      <w:rPr>
+        <w:rFonts w:ascii="Symbol" w:hAnsi="Symbol" w:hint="default"/>
+      </w:rPr>
+    </w:lvl>
+    <w:lvl w:ilvl="4" w:tplc="04100003" w:tentative="1">
+      <w:start w:val="1"/>
+      <w:numFmt w:val="bullet"/>
+      <w:lvlText w:val="o"/>
+      <w:lvlJc w:val="left"/>
+      <w:pPr>
+        <w:ind w:left="3600" w:hanging="360"/>
+      </w:pPr>
+      <w:rPr>
+        <w:rFonts w:ascii="Courier New" w:hAnsi="Courier New" w:cs="Courier New" w:hint="default"/>
+      </w:rPr>
+    </w:lvl>
+    <w:lvl w:ilvl="5" w:tplc="04100005" w:tentative="1">
+      <w:start w:val="1"/>
+      <w:numFmt w:val="bullet"/>
+      <w:lvlText w:val=""/>
+      <w:lvlJc w:val="left"/>
+      <w:pPr>
+        <w:ind w:left="4320" w:hanging="360"/>
+      </w:pPr>
+      <w:rPr>
+        <w:rFonts w:ascii="Wingdings" w:hAnsi="Wingdings" w:hint="default"/>
+      </w:rPr>
+    </w:lvl>
+    <w:lvl w:ilvl="6" w:tplc="04100001" w:tentative="1">
+      <w:start w:val="1"/>
+      <w:numFmt w:val="bullet"/>
+      <w:lvlText w:val=""/>
+      <w:lvlJc w:val="left"/>
+      <w:pPr>
+        <w:ind w:left="5040" w:hanging="360"/>
+      </w:pPr>
+      <w:rPr>
+        <w:rFonts w:ascii="Symbol" w:hAnsi="Symbol" w:hint="default"/>
+      </w:rPr>
+    </w:lvl>
+    <w:lvl w:ilvl="7" w:tplc="04100003" w:tentative="1">
+      <w:start w:val="1"/>
+      <w:numFmt w:val="bullet"/>
+      <w:lvlText w:val="o"/>
+      <w:lvlJc w:val="left"/>
+      <w:pPr>
+        <w:ind w:left="5760" w:hanging="360"/>
+      </w:pPr>
+      <w:rPr>
+        <w:rFonts w:ascii="Courier New" w:hAnsi="Courier New" w:cs="Courier New" w:hint="default"/>
+      </w:rPr>
+    </w:lvl>
+    <w:lvl w:ilvl="8" w:tplc="04100005" w:tentative="1">
+      <w:start w:val="1"/>
+      <w:numFmt w:val="bullet"/>
+      <w:lvlText w:val=""/>
+      <w:lvlJc w:val="left"/>
+      <w:pPr>
+        <w:ind w:left="6480" w:hanging="360"/>
+      </w:pPr>
+      <w:rPr>
+        <w:rFonts w:ascii="Wingdings" w:hAnsi="Wingdings" w:hint="default"/>
+      </w:rPr>
+    </w:lvl>
+  </w:abstractNum>
+  <w:abstractNum w:abstractNumId="4" w15:restartNumberingAfterBreak="0">
+    <w:nsid w:val="37BE3A32"/>
+    <w:multiLevelType w:val="hybridMultilevel"/>
+    <w:tmpl w:val="BCBE685C"/>
+    <w:lvl w:ilvl="0" w:tplc="0410000F">
+      <w:start w:val="1"/>
+      <w:numFmt w:val="decimal"/>
+      <w:lvlText w:val="%1."/>
+      <w:lvlJc w:val="left"/>
+      <w:pPr>
+        <w:ind w:left="720" w:hanging="360"/>
+      </w:pPr>
+    </w:lvl>
+    <w:lvl w:ilvl="1" w:tplc="04100019" w:tentative="1">
+      <w:start w:val="1"/>
+      <w:numFmt w:val="lowerLetter"/>
+      <w:lvlText w:val="%2."/>
+      <w:lvlJc w:val="left"/>
+      <w:pPr>
+        <w:ind w:left="1440" w:hanging="360"/>
+      </w:pPr>
+    </w:lvl>
+    <w:lvl w:ilvl="2" w:tplc="0410001B" w:tentative="1">
+      <w:start w:val="1"/>
+      <w:numFmt w:val="lowerRoman"/>
+      <w:lvlText w:val="%3."/>
+      <w:lvlJc w:val="right"/>
+      <w:pPr>
+        <w:ind w:left="2160" w:hanging="180"/>
+      </w:pPr>
+    </w:lvl>
+    <w:lvl w:ilvl="3" w:tplc="0410000F" w:tentative="1">
+      <w:start w:val="1"/>
+      <w:numFmt w:val="decimal"/>
+      <w:lvlText w:val="%4."/>
+      <w:lvlJc w:val="left"/>
+      <w:pPr>
+        <w:ind w:left="2880" w:hanging="360"/>
+      </w:pPr>
+    </w:lvl>
+    <w:lvl w:ilvl="4" w:tplc="04100019" w:tentative="1">
+      <w:start w:val="1"/>
+      <w:numFmt w:val="lowerLetter"/>
+      <w:lvlText w:val="%5."/>
+      <w:lvlJc w:val="left"/>
+      <w:pPr>
+        <w:ind w:left="3600" w:hanging="360"/>
+      </w:pPr>
+    </w:lvl>
+    <w:lvl w:ilvl="5" w:tplc="0410001B" w:tentative="1">
+      <w:start w:val="1"/>
+      <w:numFmt w:val="lowerRoman"/>
+      <w:lvlText w:val="%6."/>
+      <w:lvlJc w:val="right"/>
+      <w:pPr>
+        <w:ind w:left="4320" w:hanging="180"/>
+      </w:pPr>
+    </w:lvl>
+    <w:lvl w:ilvl="6" w:tplc="0410000F" w:tentative="1">
+      <w:start w:val="1"/>
+      <w:numFmt w:val="decimal"/>
+      <w:lvlText w:val="%7."/>
+      <w:lvlJc w:val="left"/>
+      <w:pPr>
+        <w:ind w:left="5040" w:hanging="360"/>
+      </w:pPr>
+    </w:lvl>
+    <w:lvl w:ilvl="7" w:tplc="04100019" w:tentative="1">
+      <w:start w:val="1"/>
+      <w:numFmt w:val="lowerLetter"/>
+      <w:lvlText w:val="%8."/>
+      <w:lvlJc w:val="left"/>
+      <w:pPr>
+        <w:ind w:left="5760" w:hanging="360"/>
+      </w:pPr>
+    </w:lvl>
+    <w:lvl w:ilvl="8" w:tplc="0410001B" w:tentative="1">
+      <w:start w:val="1"/>
+      <w:numFmt w:val="lowerRoman"/>
+      <w:lvlText w:val="%9."/>
+      <w:lvlJc w:val="right"/>
+      <w:pPr>
+        <w:ind w:left="6480" w:hanging="180"/>
+      </w:pPr>
+    </w:lvl>
+  </w:abstractNum>
+  <w:abstractNum w:abstractNumId="5" w15:restartNumberingAfterBreak="0">
     <w:nsid w:val="3997240C"/>
     <w:multiLevelType w:val="hybridMultilevel"/>
     <w:tmpl w:val="AF6C56FE"/>
@@ -1322,7 +2905,7 @@
       </w:pPr>
     </w:lvl>
   </w:abstractNum>
-  <w:abstractNum w:abstractNumId="2" w15:restartNumberingAfterBreak="0">
+  <w:abstractNum w:abstractNumId="6" w15:restartNumberingAfterBreak="0">
     <w:nsid w:val="3C430EE4"/>
     <w:multiLevelType w:val="hybridMultilevel"/>
     <w:tmpl w:val="D87C89A6"/>
@@ -1412,7 +2995,7 @@
       </w:pPr>
     </w:lvl>
   </w:abstractNum>
-  <w:abstractNum w:abstractNumId="3" w15:restartNumberingAfterBreak="0">
+  <w:abstractNum w:abstractNumId="7" w15:restartNumberingAfterBreak="0">
     <w:nsid w:val="3FBC55A1"/>
     <w:multiLevelType w:val="hybridMultilevel"/>
     <w:tmpl w:val="913C18A4"/>
@@ -1525,7 +3108,93 @@
       </w:rPr>
     </w:lvl>
   </w:abstractNum>
-  <w:abstractNum w:abstractNumId="4" w15:restartNumberingAfterBreak="0">
+  <w:abstractNum w:abstractNumId="8" w15:restartNumberingAfterBreak="0">
+    <w:nsid w:val="5E4D674B"/>
+    <w:multiLevelType w:val="multilevel"/>
+    <w:tmpl w:val="0410001F"/>
+    <w:lvl w:ilvl="0">
+      <w:start w:val="1"/>
+      <w:numFmt w:val="decimal"/>
+      <w:lvlText w:val="%1."/>
+      <w:lvlJc w:val="left"/>
+      <w:pPr>
+        <w:ind w:left="360" w:hanging="360"/>
+      </w:pPr>
+    </w:lvl>
+    <w:lvl w:ilvl="1">
+      <w:start w:val="1"/>
+      <w:numFmt w:val="decimal"/>
+      <w:lvlText w:val="%1.%2."/>
+      <w:lvlJc w:val="left"/>
+      <w:pPr>
+        <w:ind w:left="792" w:hanging="432"/>
+      </w:pPr>
+    </w:lvl>
+    <w:lvl w:ilvl="2">
+      <w:start w:val="1"/>
+      <w:numFmt w:val="decimal"/>
+      <w:lvlText w:val="%1.%2.%3."/>
+      <w:lvlJc w:val="left"/>
+      <w:pPr>
+        <w:ind w:left="1224" w:hanging="504"/>
+      </w:pPr>
+    </w:lvl>
+    <w:lvl w:ilvl="3">
+      <w:start w:val="1"/>
+      <w:numFmt w:val="decimal"/>
+      <w:lvlText w:val="%1.%2.%3.%4."/>
+      <w:lvlJc w:val="left"/>
+      <w:pPr>
+        <w:ind w:left="1728" w:hanging="648"/>
+      </w:pPr>
+    </w:lvl>
+    <w:lvl w:ilvl="4">
+      <w:start w:val="1"/>
+      <w:numFmt w:val="decimal"/>
+      <w:lvlText w:val="%1.%2.%3.%4.%5."/>
+      <w:lvlJc w:val="left"/>
+      <w:pPr>
+        <w:ind w:left="2232" w:hanging="792"/>
+      </w:pPr>
+    </w:lvl>
+    <w:lvl w:ilvl="5">
+      <w:start w:val="1"/>
+      <w:numFmt w:val="decimal"/>
+      <w:lvlText w:val="%1.%2.%3.%4.%5.%6."/>
+      <w:lvlJc w:val="left"/>
+      <w:pPr>
+        <w:ind w:left="2736" w:hanging="936"/>
+      </w:pPr>
+    </w:lvl>
+    <w:lvl w:ilvl="6">
+      <w:start w:val="1"/>
+      <w:numFmt w:val="decimal"/>
+      <w:lvlText w:val="%1.%2.%3.%4.%5.%6.%7."/>
+      <w:lvlJc w:val="left"/>
+      <w:pPr>
+        <w:ind w:left="3240" w:hanging="1080"/>
+      </w:pPr>
+    </w:lvl>
+    <w:lvl w:ilvl="7">
+      <w:start w:val="1"/>
+      <w:numFmt w:val="decimal"/>
+      <w:lvlText w:val="%1.%2.%3.%4.%5.%6.%7.%8."/>
+      <w:lvlJc w:val="left"/>
+      <w:pPr>
+        <w:ind w:left="3744" w:hanging="1224"/>
+      </w:pPr>
+    </w:lvl>
+    <w:lvl w:ilvl="8">
+      <w:start w:val="1"/>
+      <w:numFmt w:val="decimal"/>
+      <w:lvlText w:val="%1.%2.%3.%4.%5.%6.%7.%8.%9."/>
+      <w:lvlJc w:val="left"/>
+      <w:pPr>
+        <w:ind w:left="4320" w:hanging="1440"/>
+      </w:pPr>
+    </w:lvl>
+  </w:abstractNum>
+  <w:abstractNum w:abstractNumId="9" w15:restartNumberingAfterBreak="0">
     <w:nsid w:val="6CF36438"/>
     <w:multiLevelType w:val="hybridMultilevel"/>
     <w:tmpl w:val="32BCA416"/>
@@ -1639,19 +3308,34 @@
     </w:lvl>
   </w:abstractNum>
   <w:num w:numId="1">
-    <w:abstractNumId w:val="2"/>
+    <w:abstractNumId w:val="6"/>
   </w:num>
   <w:num w:numId="2">
-    <w:abstractNumId w:val="1"/>
+    <w:abstractNumId w:val="5"/>
   </w:num>
   <w:num w:numId="3">
-    <w:abstractNumId w:val="4"/>
+    <w:abstractNumId w:val="9"/>
   </w:num>
   <w:num w:numId="4">
-    <w:abstractNumId w:val="3"/>
+    <w:abstractNumId w:val="7"/>
   </w:num>
   <w:num w:numId="5">
     <w:abstractNumId w:val="0"/>
+  </w:num>
+  <w:num w:numId="6">
+    <w:abstractNumId w:val="4"/>
+  </w:num>
+  <w:num w:numId="7">
+    <w:abstractNumId w:val="2"/>
+  </w:num>
+  <w:num w:numId="8">
+    <w:abstractNumId w:val="8"/>
+  </w:num>
+  <w:num w:numId="9">
+    <w:abstractNumId w:val="3"/>
+  </w:num>
+  <w:num w:numId="10">
+    <w:abstractNumId w:val="1"/>
   </w:num>
 </w:numbering>
 </file>
@@ -2091,6 +3775,25 @@
       <w:contextualSpacing/>
     </w:pPr>
   </w:style>
+  <w:style w:type="paragraph" w:styleId="Didascalia">
+    <w:name w:val="caption"/>
+    <w:basedOn w:val="Normale"/>
+    <w:next w:val="Normale"/>
+    <w:uiPriority w:val="35"/>
+    <w:unhideWhenUsed/>
+    <w:qFormat/>
+    <w:rsid w:val="00D358E0"/>
+    <w:pPr>
+      <w:spacing w:after="200" w:line="240" w:lineRule="auto"/>
+    </w:pPr>
+    <w:rPr>
+      <w:i/>
+      <w:iCs/>
+      <w:color w:val="44546A" w:themeColor="text2"/>
+      <w:sz w:val="18"/>
+      <w:szCs w:val="18"/>
+    </w:rPr>
+  </w:style>
 </w:styles>
 </file>
 

</xml_diff>